<commit_message>
Made views and basic logic for lab03
</commit_message>
<xml_diff>
--- a/portfolios/Portfolio 1.docx
+++ b/portfolios/Portfolio 1.docx
@@ -1771,260 +1771,20 @@
           <w:szCs w:val="22"/>
         </w:rPr>
       </w:pPr>
-    </w:p>
-    <w:p>
-      <w:pPr>
-        <w:pStyle w:val="NormalWeb"/>
-        <w:spacing w:before="0" w:beforeAutospacing="0" w:after="80" w:afterAutospacing="0"/>
-        <w:rPr>
-          <w:rFonts w:ascii="Arial" w:hAnsi="Arial" w:cs="Arial"/>
-          <w:color w:val="000000"/>
-          <w:sz w:val="22"/>
-          <w:szCs w:val="22"/>
-        </w:rPr>
-      </w:pPr>
-    </w:p>
-    <w:p>
-      <w:pPr>
-        <w:pStyle w:val="NormalWeb"/>
-        <w:spacing w:before="0" w:beforeAutospacing="0" w:after="80" w:afterAutospacing="0"/>
-        <w:rPr>
-          <w:rFonts w:ascii="Arial" w:hAnsi="Arial" w:cs="Arial"/>
-          <w:color w:val="000000"/>
-          <w:sz w:val="22"/>
-          <w:szCs w:val="22"/>
-        </w:rPr>
-      </w:pPr>
-    </w:p>
-    <w:p>
-      <w:pPr>
-        <w:pStyle w:val="NormalWeb"/>
-        <w:spacing w:before="0" w:beforeAutospacing="0" w:after="80" w:afterAutospacing="0"/>
-        <w:rPr>
-          <w:rFonts w:ascii="Arial" w:hAnsi="Arial" w:cs="Arial"/>
-          <w:color w:val="000000"/>
-          <w:sz w:val="22"/>
-          <w:szCs w:val="22"/>
-        </w:rPr>
-      </w:pPr>
-    </w:p>
-    <w:p>
-      <w:pPr>
-        <w:pStyle w:val="NormalWeb"/>
-        <w:spacing w:before="0" w:beforeAutospacing="0" w:after="80" w:afterAutospacing="0"/>
-        <w:rPr>
-          <w:rFonts w:ascii="Arial" w:hAnsi="Arial" w:cs="Arial"/>
-          <w:color w:val="000000"/>
-          <w:sz w:val="22"/>
-          <w:szCs w:val="22"/>
-        </w:rPr>
-      </w:pPr>
-    </w:p>
-    <w:p>
-      <w:pPr>
-        <w:pStyle w:val="NormalWeb"/>
-        <w:spacing w:before="0" w:beforeAutospacing="0" w:after="80" w:afterAutospacing="0"/>
-        <w:rPr>
-          <w:rFonts w:ascii="Arial" w:hAnsi="Arial" w:cs="Arial"/>
-          <w:color w:val="000000"/>
-          <w:sz w:val="22"/>
-          <w:szCs w:val="22"/>
-        </w:rPr>
-      </w:pPr>
-    </w:p>
-    <w:p>
-      <w:pPr>
-        <w:pStyle w:val="NormalWeb"/>
-        <w:spacing w:before="0" w:beforeAutospacing="0" w:after="80" w:afterAutospacing="0"/>
-        <w:rPr>
-          <w:rFonts w:ascii="Arial" w:hAnsi="Arial" w:cs="Arial"/>
-          <w:color w:val="000000"/>
-          <w:sz w:val="22"/>
-          <w:szCs w:val="22"/>
-        </w:rPr>
-      </w:pPr>
-    </w:p>
-    <w:p>
-      <w:pPr>
-        <w:pStyle w:val="Heading1"/>
-        <w:spacing w:before="480" w:after="120"/>
-      </w:pPr>
-      <w:bookmarkStart w:id="1" w:name="_Toc462796952"/>
-      <w:r>
-        <w:rPr>
-          <w:rFonts w:ascii="Arial" w:hAnsi="Arial" w:cs="Arial"/>
-          <w:color w:val="000000"/>
-          <w:sz w:val="46"/>
-          <w:szCs w:val="46"/>
+      <w:r>
+        <w:rPr>
+          <w:rFonts w:ascii="Arial" w:hAnsi="Arial" w:cs="Arial"/>
+          <w:noProof/>
+          <w:color w:val="000000"/>
+          <w:sz w:val="22"/>
+          <w:szCs w:val="22"/>
         </w:rPr>
         <w:lastRenderedPageBreak/>
-        <w:t>New and Complex Section</w:t>
-      </w:r>
-      <w:bookmarkEnd w:id="1"/>
-    </w:p>
-    <w:p>
-      <w:pPr>
-        <w:pStyle w:val="Heading2"/>
-        <w:spacing w:before="360" w:after="120"/>
-      </w:pPr>
-      <w:bookmarkStart w:id="2" w:name="_Toc462796953"/>
-      <w:r>
-        <w:rPr>
-          <w:rFonts w:ascii="Arial" w:hAnsi="Arial" w:cs="Arial"/>
-          <w:b/>
-          <w:bCs/>
-          <w:color w:val="000000"/>
-          <w:sz w:val="32"/>
-          <w:szCs w:val="32"/>
-        </w:rPr>
-        <w:t>Part 1: JQ</w:t>
-      </w:r>
-      <w:r>
-        <w:rPr>
-          <w:rFonts w:ascii="Arial" w:hAnsi="Arial" w:cs="Arial"/>
-          <w:b/>
-          <w:bCs/>
-          <w:color w:val="000000"/>
-          <w:sz w:val="32"/>
-          <w:szCs w:val="32"/>
-        </w:rPr>
-        <w:t>uery</w:t>
-      </w:r>
-      <w:bookmarkEnd w:id="2"/>
-    </w:p>
-    <w:p>
-      <w:pPr>
-        <w:pStyle w:val="NormalWeb"/>
-        <w:spacing w:before="0" w:beforeAutospacing="0" w:after="0" w:afterAutospacing="0"/>
-        <w:rPr>
-          <w:rFonts w:ascii="Arial" w:hAnsi="Arial" w:cs="Arial"/>
-          <w:color w:val="000000"/>
-          <w:sz w:val="22"/>
-          <w:szCs w:val="22"/>
-        </w:rPr>
-      </w:pPr>
-      <w:r>
-        <w:rPr>
-          <w:rFonts w:ascii="Arial" w:hAnsi="Arial" w:cs="Arial"/>
-          <w:color w:val="000000"/>
-          <w:sz w:val="22"/>
-          <w:szCs w:val="22"/>
-        </w:rPr>
-        <w:t xml:space="preserve">So far, the class has been studying the many features of </w:t>
-      </w:r>
-      <w:proofErr w:type="spellStart"/>
-      <w:r>
-        <w:rPr>
-          <w:rFonts w:ascii="Arial" w:hAnsi="Arial" w:cs="Arial"/>
-          <w:color w:val="000000"/>
-          <w:sz w:val="22"/>
-          <w:szCs w:val="22"/>
-        </w:rPr>
-        <w:t>javascript</w:t>
-      </w:r>
-      <w:proofErr w:type="spellEnd"/>
-      <w:r>
-        <w:rPr>
-          <w:rFonts w:ascii="Arial" w:hAnsi="Arial" w:cs="Arial"/>
-          <w:color w:val="000000"/>
-          <w:sz w:val="22"/>
-          <w:szCs w:val="22"/>
-        </w:rPr>
-        <w:t>. My partner and I decided to look into how JQuery could enhance our programming. JQuery proved itself very useful in selecting attributes from the canvas in shorthand. A few examples of where we took advantage of this shorthand would be grabbing the attributes of our images and canvas for global variables, initiating the game using $(document).</w:t>
-      </w:r>
-      <w:proofErr w:type="gramStart"/>
-      <w:r>
-        <w:rPr>
-          <w:rFonts w:ascii="Arial" w:hAnsi="Arial" w:cs="Arial"/>
-          <w:color w:val="000000"/>
-          <w:sz w:val="22"/>
-          <w:szCs w:val="22"/>
-        </w:rPr>
-        <w:t>ready(</w:t>
-      </w:r>
-      <w:proofErr w:type="gramEnd"/>
-      <w:r>
-        <w:rPr>
-          <w:rFonts w:ascii="Arial" w:hAnsi="Arial" w:cs="Arial"/>
-          <w:color w:val="000000"/>
-          <w:sz w:val="22"/>
-          <w:szCs w:val="22"/>
-        </w:rPr>
-        <w:t>), and t</w:t>
-      </w:r>
-      <w:r>
-        <w:rPr>
-          <w:rFonts w:ascii="Arial" w:hAnsi="Arial" w:cs="Arial"/>
-          <w:color w:val="000000"/>
-          <w:sz w:val="22"/>
-          <w:szCs w:val="22"/>
-        </w:rPr>
-        <w:t xml:space="preserve">he calls to the </w:t>
-      </w:r>
-      <w:proofErr w:type="spellStart"/>
-      <w:r>
-        <w:rPr>
-          <w:rFonts w:ascii="Arial" w:hAnsi="Arial" w:cs="Arial"/>
-          <w:color w:val="000000"/>
-          <w:sz w:val="22"/>
-          <w:szCs w:val="22"/>
-        </w:rPr>
-        <w:t>keyup</w:t>
-      </w:r>
-      <w:proofErr w:type="spellEnd"/>
-      <w:r>
-        <w:rPr>
-          <w:rFonts w:ascii="Arial" w:hAnsi="Arial" w:cs="Arial"/>
-          <w:color w:val="000000"/>
-          <w:sz w:val="22"/>
-          <w:szCs w:val="22"/>
-        </w:rPr>
-        <w:t xml:space="preserve">() and </w:t>
-      </w:r>
-      <w:proofErr w:type="spellStart"/>
-      <w:r>
-        <w:rPr>
-          <w:rFonts w:ascii="Arial" w:hAnsi="Arial" w:cs="Arial"/>
-          <w:color w:val="000000"/>
-          <w:sz w:val="22"/>
-          <w:szCs w:val="22"/>
-        </w:rPr>
-        <w:t>keyd</w:t>
-      </w:r>
-      <w:r>
-        <w:rPr>
-          <w:rFonts w:ascii="Arial" w:hAnsi="Arial" w:cs="Arial"/>
-          <w:color w:val="000000"/>
-          <w:sz w:val="22"/>
-          <w:szCs w:val="22"/>
-        </w:rPr>
-        <w:t>own</w:t>
-      </w:r>
-      <w:proofErr w:type="spellEnd"/>
-      <w:r>
-        <w:rPr>
-          <w:rFonts w:ascii="Arial" w:hAnsi="Arial" w:cs="Arial"/>
-          <w:color w:val="000000"/>
-          <w:sz w:val="22"/>
-          <w:szCs w:val="22"/>
-        </w:rPr>
-        <w:t>() functions.</w:t>
-      </w:r>
-    </w:p>
-    <w:p>
-      <w:pPr>
-        <w:pStyle w:val="NormalWeb"/>
-        <w:spacing w:before="0" w:beforeAutospacing="0" w:after="0" w:afterAutospacing="0"/>
-      </w:pPr>
-      <w:r>
-        <w:rPr>
-          <w:noProof/>
-        </w:rPr>
         <w:drawing>
-          <wp:inline distT="0" distB="0" distL="0" distR="0" wp14:anchorId="49DC6BF3" wp14:editId="378DE731">
-            <wp:extent cx="5267325" cy="6315075"/>
+          <wp:inline distT="0" distB="0" distL="0" distR="0">
+            <wp:extent cx="5934075" cy="4733925"/>
             <wp:effectExtent l="0" t="0" r="9525" b="9525"/>
-            <wp:docPr id="1" name="Picture 1"/>
+            <wp:docPr id="8" name="Picture 8"/>
             <wp:cNvGraphicFramePr>
               <a:graphicFrameLocks xmlns:a="http://schemas.openxmlformats.org/drawingml/2006/main" noChangeAspect="1"/>
             </wp:cNvGraphicFramePr>
@@ -2032,23 +1792,36 @@
               <a:graphicData uri="http://schemas.openxmlformats.org/drawingml/2006/picture">
                 <pic:pic xmlns:pic="http://schemas.openxmlformats.org/drawingml/2006/picture">
                   <pic:nvPicPr>
-                    <pic:cNvPr id="1" name=""/>
-                    <pic:cNvPicPr/>
+                    <pic:cNvPr id="0" name="Picture 2"/>
+                    <pic:cNvPicPr>
+                      <a:picLocks noChangeAspect="1" noChangeArrowheads="1"/>
+                    </pic:cNvPicPr>
                   </pic:nvPicPr>
                   <pic:blipFill>
-                    <a:blip r:embed="rId6"/>
+                    <a:blip r:embed="rId6">
+                      <a:extLst>
+                        <a:ext uri="{28A0092B-C50C-407E-A947-70E740481C1C}">
+                          <a14:useLocalDpi xmlns:a14="http://schemas.microsoft.com/office/drawing/2010/main" val="0"/>
+                        </a:ext>
+                      </a:extLst>
+                    </a:blip>
+                    <a:srcRect/>
                     <a:stretch>
                       <a:fillRect/>
                     </a:stretch>
                   </pic:blipFill>
-                  <pic:spPr>
+                  <pic:spPr bwMode="auto">
                     <a:xfrm>
                       <a:off x="0" y="0"/>
-                      <a:ext cx="5267325" cy="6315075"/>
+                      <a:ext cx="5934075" cy="4733925"/>
                     </a:xfrm>
                     <a:prstGeom prst="rect">
                       <a:avLst/>
                     </a:prstGeom>
+                    <a:noFill/>
+                    <a:ln>
+                      <a:noFill/>
+                    </a:ln>
                   </pic:spPr>
                 </pic:pic>
               </a:graphicData>
@@ -2059,10 +1832,162 @@
     </w:p>
     <w:p>
       <w:pPr>
+        <w:pStyle w:val="NormalWeb"/>
+        <w:spacing w:before="0" w:beforeAutospacing="0" w:after="80" w:afterAutospacing="0"/>
+        <w:rPr>
+          <w:rFonts w:ascii="Arial" w:hAnsi="Arial" w:cs="Arial"/>
+          <w:color w:val="000000"/>
+          <w:sz w:val="22"/>
+          <w:szCs w:val="22"/>
+        </w:rPr>
+      </w:pPr>
+    </w:p>
+    <w:p>
+      <w:pPr>
+        <w:pStyle w:val="NormalWeb"/>
+        <w:spacing w:before="0" w:beforeAutospacing="0" w:after="80" w:afterAutospacing="0"/>
+        <w:rPr>
+          <w:rFonts w:ascii="Arial" w:hAnsi="Arial" w:cs="Arial"/>
+          <w:color w:val="000000"/>
+          <w:sz w:val="22"/>
+          <w:szCs w:val="22"/>
+        </w:rPr>
+      </w:pPr>
+    </w:p>
+    <w:p>
+      <w:pPr>
+        <w:pStyle w:val="NormalWeb"/>
+        <w:spacing w:before="0" w:beforeAutospacing="0" w:after="80" w:afterAutospacing="0"/>
+        <w:rPr>
+          <w:rFonts w:ascii="Arial" w:hAnsi="Arial" w:cs="Arial"/>
+          <w:color w:val="000000"/>
+          <w:sz w:val="22"/>
+          <w:szCs w:val="22"/>
+        </w:rPr>
+      </w:pPr>
+    </w:p>
+    <w:p>
+      <w:pPr>
+        <w:pStyle w:val="NormalWeb"/>
+        <w:spacing w:before="0" w:beforeAutospacing="0" w:after="80" w:afterAutospacing="0"/>
+        <w:rPr>
+          <w:rFonts w:ascii="Arial" w:hAnsi="Arial" w:cs="Arial"/>
+          <w:color w:val="000000"/>
+          <w:sz w:val="22"/>
+          <w:szCs w:val="22"/>
+        </w:rPr>
+      </w:pPr>
+    </w:p>
+    <w:p>
+      <w:pPr>
+        <w:pStyle w:val="NormalWeb"/>
+        <w:spacing w:before="0" w:beforeAutospacing="0" w:after="80" w:afterAutospacing="0"/>
+        <w:rPr>
+          <w:rFonts w:ascii="Arial" w:hAnsi="Arial" w:cs="Arial"/>
+          <w:color w:val="000000"/>
+          <w:sz w:val="22"/>
+          <w:szCs w:val="22"/>
+        </w:rPr>
+      </w:pPr>
+    </w:p>
+    <w:p>
+      <w:pPr>
+        <w:pStyle w:val="NormalWeb"/>
+        <w:spacing w:before="0" w:beforeAutospacing="0" w:after="80" w:afterAutospacing="0"/>
+        <w:rPr>
+          <w:rFonts w:ascii="Arial" w:hAnsi="Arial" w:cs="Arial"/>
+          <w:color w:val="000000"/>
+          <w:sz w:val="22"/>
+          <w:szCs w:val="22"/>
+        </w:rPr>
+      </w:pPr>
+    </w:p>
+    <w:p>
+      <w:pPr>
+        <w:pStyle w:val="NormalWeb"/>
+        <w:spacing w:before="0" w:beforeAutospacing="0" w:after="80" w:afterAutospacing="0"/>
+        <w:rPr>
+          <w:rFonts w:ascii="Arial" w:hAnsi="Arial" w:cs="Arial"/>
+          <w:color w:val="000000"/>
+          <w:sz w:val="22"/>
+          <w:szCs w:val="22"/>
+        </w:rPr>
+      </w:pPr>
+    </w:p>
+    <w:p>
+      <w:pPr>
+        <w:pStyle w:val="NormalWeb"/>
+        <w:spacing w:before="0" w:beforeAutospacing="0" w:after="80" w:afterAutospacing="0"/>
+        <w:rPr>
+          <w:rFonts w:ascii="Arial" w:hAnsi="Arial" w:cs="Arial"/>
+          <w:color w:val="000000"/>
+          <w:sz w:val="22"/>
+          <w:szCs w:val="22"/>
+        </w:rPr>
+      </w:pPr>
+    </w:p>
+    <w:p>
+      <w:pPr>
+        <w:pStyle w:val="NormalWeb"/>
+        <w:spacing w:before="0" w:beforeAutospacing="0" w:after="80" w:afterAutospacing="0"/>
+        <w:rPr>
+          <w:rFonts w:ascii="Arial" w:hAnsi="Arial" w:cs="Arial"/>
+          <w:color w:val="000000"/>
+          <w:sz w:val="22"/>
+          <w:szCs w:val="22"/>
+        </w:rPr>
+      </w:pPr>
+    </w:p>
+    <w:p>
+      <w:pPr>
+        <w:pStyle w:val="NormalWeb"/>
+        <w:spacing w:before="0" w:beforeAutospacing="0" w:after="80" w:afterAutospacing="0"/>
+        <w:rPr>
+          <w:rFonts w:ascii="Arial" w:hAnsi="Arial" w:cs="Arial"/>
+          <w:color w:val="000000"/>
+          <w:sz w:val="22"/>
+          <w:szCs w:val="22"/>
+        </w:rPr>
+      </w:pPr>
+    </w:p>
+    <w:p>
+      <w:pPr>
+        <w:pStyle w:val="NormalWeb"/>
+        <w:spacing w:before="0" w:beforeAutospacing="0" w:after="80" w:afterAutospacing="0"/>
+        <w:rPr>
+          <w:rFonts w:ascii="Arial" w:hAnsi="Arial" w:cs="Arial"/>
+          <w:color w:val="000000"/>
+          <w:sz w:val="22"/>
+          <w:szCs w:val="22"/>
+        </w:rPr>
+      </w:pPr>
+      <w:bookmarkStart w:id="1" w:name="_GoBack"/>
+      <w:bookmarkEnd w:id="1"/>
+    </w:p>
+    <w:p>
+      <w:pPr>
+        <w:pStyle w:val="Heading1"/>
+        <w:spacing w:before="480" w:after="120"/>
+      </w:pPr>
+      <w:bookmarkStart w:id="2" w:name="_Toc462796952"/>
+      <w:r>
+        <w:rPr>
+          <w:rFonts w:ascii="Arial" w:hAnsi="Arial" w:cs="Arial"/>
+          <w:color w:val="000000"/>
+          <w:sz w:val="46"/>
+          <w:szCs w:val="46"/>
+        </w:rPr>
+        <w:lastRenderedPageBreak/>
+        <w:t>New and Complex Section</w:t>
+      </w:r>
+      <w:bookmarkEnd w:id="2"/>
+    </w:p>
+    <w:p>
+      <w:pPr>
         <w:pStyle w:val="Heading2"/>
         <w:spacing w:before="360" w:after="120"/>
       </w:pPr>
-      <w:bookmarkStart w:id="3" w:name="_Toc462796954"/>
+      <w:bookmarkStart w:id="3" w:name="_Toc462796953"/>
       <w:r>
         <w:rPr>
           <w:rFonts w:ascii="Arial" w:hAnsi="Arial" w:cs="Arial"/>
@@ -2072,8 +1997,7 @@
           <w:sz w:val="32"/>
           <w:szCs w:val="32"/>
         </w:rPr>
-        <w:lastRenderedPageBreak/>
-        <w:t xml:space="preserve">Part 2: </w:t>
+        <w:t>Part 1: JQ</w:t>
       </w:r>
       <w:r>
         <w:rPr>
@@ -2084,134 +2008,143 @@
           <w:sz w:val="32"/>
           <w:szCs w:val="32"/>
         </w:rPr>
-        <w:t>Objects</w:t>
+        <w:t>uery</w:t>
       </w:r>
       <w:bookmarkEnd w:id="3"/>
     </w:p>
     <w:p>
       <w:pPr>
-        <w:spacing w:after="240"/>
-      </w:pPr>
-      <w:r>
-        <w:t>M</w:t>
-      </w:r>
-      <w:r>
-        <w:t xml:space="preserve">anipulating </w:t>
-      </w:r>
-      <w:r>
-        <w:t>many</w:t>
-      </w:r>
-      <w:r>
-        <w:t xml:space="preserve"> separate objects and taking input </w:t>
-      </w:r>
-      <w:r>
-        <w:t>at the same time seeme</w:t>
-      </w:r>
-      <w:r>
-        <w:t>d like it would be the hardest part of the game</w:t>
-      </w:r>
-      <w:r>
-        <w:t>. To combat this,</w:t>
-      </w:r>
-      <w:r>
-        <w:t xml:space="preserve"> </w:t>
-      </w:r>
-      <w:r>
-        <w:t xml:space="preserve">we decided to put all of the objects into one array with a similar function structure. In our ‘loop’, function, we iterate over every object currently in the ‘game’. Every type of object in the game has a draw function to put them on the screen, and an update function to calculate </w:t>
-      </w:r>
-      <w:r>
-        <w:t>the changes in position or action. Using these methods, the player, every target, and every bullet, can coexist as separate objects</w:t>
-      </w:r>
-      <w:r>
-        <w:t xml:space="preserve"> without the need for bulky turn orders</w:t>
-      </w:r>
-      <w:r>
-        <w:t>.</w:t>
-      </w:r>
-    </w:p>
-    <w:p>
-      <w:pPr>
-        <w:spacing w:after="240"/>
-      </w:pPr>
-    </w:p>
-    <w:p>
-      <w:pPr>
-        <w:spacing w:after="240"/>
-      </w:pPr>
-      <w:r>
-        <w:t>##pic of loop function when finished</w:t>
-      </w:r>
-    </w:p>
-    <w:p>
-      <w:pPr>
-        <w:spacing w:after="240"/>
-      </w:pPr>
-    </w:p>
-    <w:p>
-      <w:pPr>
-        <w:pStyle w:val="Heading2"/>
-        <w:spacing w:before="360" w:after="120"/>
-        <w:rPr>
-          <w:rFonts w:ascii="Arial" w:hAnsi="Arial" w:cs="Arial"/>
-          <w:b/>
-          <w:bCs/>
-          <w:color w:val="000000"/>
-          <w:sz w:val="32"/>
-          <w:szCs w:val="32"/>
-        </w:rPr>
-      </w:pPr>
-      <w:r>
-        <w:br/>
-      </w:r>
-      <w:bookmarkStart w:id="4" w:name="_Toc462796955"/>
-      <w:r>
-        <w:rPr>
-          <w:rFonts w:ascii="Arial" w:hAnsi="Arial" w:cs="Arial"/>
-          <w:b/>
-          <w:bCs/>
-          <w:color w:val="000000"/>
-          <w:sz w:val="32"/>
-          <w:szCs w:val="32"/>
-        </w:rPr>
-        <w:t>Part 3: Canvas</w:t>
-      </w:r>
-      <w:bookmarkEnd w:id="4"/>
-    </w:p>
-    <w:p>
-      <w:r>
-        <w:t>With the line crawler we made in one of our labs, the potential for games became clear.</w:t>
-      </w:r>
-      <w:r>
-        <w:t xml:space="preserve"> Instead of drawing a line, we investigated the draw image function, and made a bunch of simple images with Microsoft Paint. </w:t>
-      </w:r>
-      <w:r>
-        <w:t xml:space="preserve">Once the images were on the screen, we made a ‘update’ function manipulate the x and y coordinates of the image as well as handle the more complicated maneuver of rotating the image to simulate gravity. Every iteration of the loop, the screen </w:t>
+        <w:pStyle w:val="NormalWeb"/>
+        <w:spacing w:before="0" w:beforeAutospacing="0" w:after="0" w:afterAutospacing="0"/>
+        <w:rPr>
+          <w:rFonts w:ascii="Arial" w:hAnsi="Arial" w:cs="Arial"/>
+          <w:color w:val="000000"/>
+          <w:sz w:val="22"/>
+          <w:szCs w:val="22"/>
+        </w:rPr>
+      </w:pPr>
+      <w:r>
+        <w:rPr>
+          <w:rFonts w:ascii="Arial" w:hAnsi="Arial" w:cs="Arial"/>
+          <w:color w:val="000000"/>
+          <w:sz w:val="22"/>
+          <w:szCs w:val="22"/>
+        </w:rPr>
+        <w:t xml:space="preserve">So far, the class has been studying the many features of </w:t>
+      </w:r>
+      <w:proofErr w:type="spellStart"/>
+      <w:r>
+        <w:rPr>
+          <w:rFonts w:ascii="Arial" w:hAnsi="Arial" w:cs="Arial"/>
+          <w:color w:val="000000"/>
+          <w:sz w:val="22"/>
+          <w:szCs w:val="22"/>
+        </w:rPr>
+        <w:t>javascript</w:t>
+      </w:r>
+      <w:proofErr w:type="spellEnd"/>
+      <w:r>
+        <w:rPr>
+          <w:rFonts w:ascii="Arial" w:hAnsi="Arial" w:cs="Arial"/>
+          <w:color w:val="000000"/>
+          <w:sz w:val="22"/>
+          <w:szCs w:val="22"/>
+        </w:rPr>
+        <w:t>. My partner and I decided to look into how JQuery could enhance our programming. JQuery proved itself very useful in selecting attributes from the canvas in shorthand. A few examples of where we took advantage of this shorthand would be grabbing the attributes of our images and canvas for global variables, initiating the game using $(document).</w:t>
       </w:r>
       <w:proofErr w:type="gramStart"/>
       <w:r>
-        <w:t>is cleared</w:t>
+        <w:rPr>
+          <w:rFonts w:ascii="Arial" w:hAnsi="Arial" w:cs="Arial"/>
+          <w:color w:val="000000"/>
+          <w:sz w:val="22"/>
+          <w:szCs w:val="22"/>
+        </w:rPr>
+        <w:t>ready(</w:t>
       </w:r>
       <w:proofErr w:type="gramEnd"/>
       <w:r>
-        <w:t xml:space="preserve"> and the objects are redrawn with their new coordinates.</w:t>
-      </w:r>
-    </w:p>
-    <w:p>
-      <w:r>
-        <w:t>Code to manipulate the player object and its attributes:</w:t>
-      </w:r>
-    </w:p>
-    <w:p>
+        <w:rPr>
+          <w:rFonts w:ascii="Arial" w:hAnsi="Arial" w:cs="Arial"/>
+          <w:color w:val="000000"/>
+          <w:sz w:val="22"/>
+          <w:szCs w:val="22"/>
+        </w:rPr>
+        <w:t>), and t</w:t>
+      </w:r>
+      <w:r>
+        <w:rPr>
+          <w:rFonts w:ascii="Arial" w:hAnsi="Arial" w:cs="Arial"/>
+          <w:color w:val="000000"/>
+          <w:sz w:val="22"/>
+          <w:szCs w:val="22"/>
+        </w:rPr>
+        <w:t xml:space="preserve">he calls to the </w:t>
+      </w:r>
+      <w:proofErr w:type="spellStart"/>
+      <w:r>
+        <w:rPr>
+          <w:rFonts w:ascii="Arial" w:hAnsi="Arial" w:cs="Arial"/>
+          <w:color w:val="000000"/>
+          <w:sz w:val="22"/>
+          <w:szCs w:val="22"/>
+        </w:rPr>
+        <w:t>keyup</w:t>
+      </w:r>
+      <w:proofErr w:type="spellEnd"/>
+      <w:r>
+        <w:rPr>
+          <w:rFonts w:ascii="Arial" w:hAnsi="Arial" w:cs="Arial"/>
+          <w:color w:val="000000"/>
+          <w:sz w:val="22"/>
+          <w:szCs w:val="22"/>
+        </w:rPr>
+        <w:t xml:space="preserve">() and </w:t>
+      </w:r>
+      <w:proofErr w:type="spellStart"/>
+      <w:r>
+        <w:rPr>
+          <w:rFonts w:ascii="Arial" w:hAnsi="Arial" w:cs="Arial"/>
+          <w:color w:val="000000"/>
+          <w:sz w:val="22"/>
+          <w:szCs w:val="22"/>
+        </w:rPr>
+        <w:t>keyd</w:t>
+      </w:r>
+      <w:r>
+        <w:rPr>
+          <w:rFonts w:ascii="Arial" w:hAnsi="Arial" w:cs="Arial"/>
+          <w:color w:val="000000"/>
+          <w:sz w:val="22"/>
+          <w:szCs w:val="22"/>
+        </w:rPr>
+        <w:t>own</w:t>
+      </w:r>
+      <w:proofErr w:type="spellEnd"/>
+      <w:r>
+        <w:rPr>
+          <w:rFonts w:ascii="Arial" w:hAnsi="Arial" w:cs="Arial"/>
+          <w:color w:val="000000"/>
+          <w:sz w:val="22"/>
+          <w:szCs w:val="22"/>
+        </w:rPr>
+        <w:t>() functions.</w:t>
+      </w:r>
+    </w:p>
+    <w:p>
+      <w:pPr>
+        <w:pStyle w:val="NormalWeb"/>
+        <w:spacing w:before="0" w:beforeAutospacing="0" w:after="0" w:afterAutospacing="0"/>
+      </w:pPr>
       <w:r>
         <w:rPr>
           <w:noProof/>
         </w:rPr>
-        <w:lastRenderedPageBreak/>
         <w:drawing>
-          <wp:inline distT="0" distB="0" distL="0" distR="0" wp14:anchorId="24A68D5C" wp14:editId="540DF377">
-            <wp:extent cx="5562600" cy="4381500"/>
-            <wp:effectExtent l="0" t="0" r="0" b="0"/>
-            <wp:docPr id="2" name="Picture 2"/>
+          <wp:inline distT="0" distB="0" distL="0" distR="0" wp14:anchorId="49DC6BF3" wp14:editId="378DE731">
+            <wp:extent cx="5267325" cy="6315075"/>
+            <wp:effectExtent l="0" t="0" r="9525" b="9525"/>
+            <wp:docPr id="1" name="Picture 1"/>
             <wp:cNvGraphicFramePr>
               <a:graphicFrameLocks xmlns:a="http://schemas.openxmlformats.org/drawingml/2006/main" noChangeAspect="1"/>
             </wp:cNvGraphicFramePr>
@@ -2231,7 +2164,7 @@
                   <pic:spPr>
                     <a:xfrm>
                       <a:off x="0" y="0"/>
-                      <a:ext cx="5562600" cy="4381500"/>
+                      <a:ext cx="5267325" cy="6315075"/>
                     </a:xfrm>
                     <a:prstGeom prst="rect">
                       <a:avLst/>
@@ -2244,78 +2177,99 @@
         </w:drawing>
       </w:r>
     </w:p>
-    <w:p/>
-    <w:p>
-      <w:pPr>
-        <w:spacing w:after="240"/>
-      </w:pPr>
-      <w:r>
-        <w:t xml:space="preserve">The most complicated part of canvas manipulation was drawing images at an angle. This was necessary to have a </w:t>
-      </w:r>
-      <w:r>
-        <w:t>rotatable</w:t>
-      </w:r>
-      <w:r>
-        <w:t xml:space="preserve"> cannon, as well as bullets that follow a curvature path similar to that caused by gravity. The way we learned to do this was by translating the canvas context to the origin of what we planned on manipulating, then rotating the canvas. Once the canvas is </w:t>
-      </w:r>
-      <w:proofErr w:type="gramStart"/>
-      <w:r>
-        <w:t>rotated</w:t>
-      </w:r>
-      <w:proofErr w:type="gramEnd"/>
-      <w:r>
-        <w:t xml:space="preserve"> the image can be drawn normally. However, since the image </w:t>
-      </w:r>
-      <w:proofErr w:type="gramStart"/>
-      <w:r>
-        <w:t>was drawn</w:t>
-      </w:r>
-      <w:proofErr w:type="gramEnd"/>
-      <w:r>
-        <w:t xml:space="preserve"> on a rotated canvas it appears to be at an angle on the regular canvas. The </w:t>
-      </w:r>
-      <w:proofErr w:type="gramStart"/>
-      <w:r>
-        <w:t>save(</w:t>
-      </w:r>
-      <w:proofErr w:type="gramEnd"/>
-      <w:r>
-        <w:t>) and restore() methods were very useful in grabbing a snapshot of the original canvas state and restoring it. This is how we made sure that only the objects th</w:t>
-      </w:r>
-      <w:r>
-        <w:t xml:space="preserve">at needed to </w:t>
-      </w:r>
-      <w:proofErr w:type="gramStart"/>
-      <w:r>
-        <w:t>be rotated</w:t>
-      </w:r>
-      <w:proofErr w:type="gramEnd"/>
-      <w:r>
-        <w:t xml:space="preserve"> did so.</w:t>
-      </w:r>
-    </w:p>
-    <w:p>
-      <w:pPr>
-        <w:spacing w:after="240"/>
-      </w:pPr>
-      <w:r>
-        <w:t>Code to handle drawing the turret at a specific angle:</w:t>
-      </w:r>
-    </w:p>
-    <w:p>
-      <w:pPr>
-        <w:spacing w:after="240"/>
+    <w:p>
+      <w:pPr>
+        <w:pStyle w:val="Heading2"/>
+        <w:spacing w:before="360" w:after="120"/>
+      </w:pPr>
+      <w:bookmarkStart w:id="4" w:name="_Toc462796954"/>
+      <w:r>
+        <w:rPr>
+          <w:rFonts w:ascii="Arial" w:hAnsi="Arial" w:cs="Arial"/>
+          <w:b/>
+          <w:bCs/>
+          <w:color w:val="000000"/>
+          <w:sz w:val="32"/>
+          <w:szCs w:val="32"/>
+        </w:rPr>
+        <w:lastRenderedPageBreak/>
+        <w:t xml:space="preserve">Part 2: </w:t>
+      </w:r>
+      <w:r>
+        <w:rPr>
+          <w:rFonts w:ascii="Arial" w:hAnsi="Arial" w:cs="Arial"/>
+          <w:b/>
+          <w:bCs/>
+          <w:color w:val="000000"/>
+          <w:sz w:val="32"/>
+          <w:szCs w:val="32"/>
+        </w:rPr>
+        <w:t>Objects</w:t>
+      </w:r>
+      <w:bookmarkEnd w:id="4"/>
+    </w:p>
+    <w:p>
+      <w:pPr>
+        <w:spacing w:after="240"/>
+      </w:pPr>
+      <w:r>
+        <w:t>M</w:t>
+      </w:r>
+      <w:r>
+        <w:t xml:space="preserve">anipulating </w:t>
+      </w:r>
+      <w:r>
+        <w:t>many</w:t>
+      </w:r>
+      <w:r>
+        <w:t xml:space="preserve"> separate objects and taking input </w:t>
+      </w:r>
+      <w:r>
+        <w:t>at the same time seeme</w:t>
+      </w:r>
+      <w:r>
+        <w:t>d like it would be the hardest part of the game</w:t>
+      </w:r>
+      <w:r>
+        <w:t>. To combat this,</w:t>
+      </w:r>
+      <w:r>
+        <w:t xml:space="preserve"> </w:t>
+      </w:r>
+      <w:r>
+        <w:t xml:space="preserve">we decided to put all of the objects into one array with a similar function structure. In our ‘loop’, function, we iterate over every object currently in the ‘game’. Every type of object in the game has a draw function to put them on the screen, and an update function to calculate </w:t>
+      </w:r>
+      <w:r>
+        <w:t>the changes in position or action. Using these methods, the player, every target, and every bullet, can coexist as separate objects</w:t>
+      </w:r>
+      <w:r>
+        <w:t xml:space="preserve"> without the need for bulky turn orders</w:t>
+      </w:r>
+      <w:r>
+        <w:t>.</w:t>
+      </w:r>
+    </w:p>
+    <w:p>
+      <w:pPr>
+        <w:spacing w:after="240"/>
+        <w:rPr>
+          <w:rFonts w:ascii="Arial" w:hAnsi="Arial" w:cs="Arial"/>
+          <w:b/>
+          <w:bCs/>
+          <w:color w:val="000000"/>
+          <w:sz w:val="32"/>
+          <w:szCs w:val="32"/>
+        </w:rPr>
       </w:pPr>
       <w:r>
         <w:rPr>
           <w:noProof/>
         </w:rPr>
-        <w:lastRenderedPageBreak/>
         <w:drawing>
-          <wp:inline distT="0" distB="0" distL="0" distR="0" wp14:anchorId="63DB49A7" wp14:editId="7DEDBC68">
-            <wp:extent cx="5943600" cy="3473450"/>
-            <wp:effectExtent l="0" t="0" r="0" b="0"/>
-            <wp:docPr id="3" name="Picture 3"/>
+          <wp:inline distT="0" distB="0" distL="0" distR="0" wp14:anchorId="340C37FC" wp14:editId="0C97850C">
+            <wp:extent cx="5314950" cy="3648075"/>
+            <wp:effectExtent l="0" t="0" r="0" b="9525"/>
+            <wp:docPr id="6" name="Picture 6"/>
             <wp:cNvGraphicFramePr>
               <a:graphicFrameLocks xmlns:a="http://schemas.openxmlformats.org/drawingml/2006/main" noChangeAspect="1"/>
             </wp:cNvGraphicFramePr>
@@ -2335,7 +2289,7 @@
                   <pic:spPr>
                     <a:xfrm>
                       <a:off x="0" y="0"/>
-                      <a:ext cx="5943600" cy="3473450"/>
+                      <a:ext cx="5314950" cy="3648075"/>
                     </a:xfrm>
                     <a:prstGeom prst="rect">
                       <a:avLst/>
@@ -2347,39 +2301,141 @@
           </wp:inline>
         </w:drawing>
       </w:r>
-      <w:r>
+    </w:p>
+    <w:p>
+      <w:pPr>
+        <w:spacing w:after="240"/>
+        <w:rPr>
+          <w:rFonts w:ascii="Arial" w:hAnsi="Arial" w:cs="Arial"/>
+          <w:b/>
+          <w:bCs/>
+          <w:color w:val="000000"/>
+          <w:sz w:val="32"/>
+          <w:szCs w:val="32"/>
+        </w:rPr>
+      </w:pPr>
+    </w:p>
+    <w:p>
+      <w:pPr>
+        <w:spacing w:after="240"/>
+        <w:rPr>
+          <w:rFonts w:ascii="Arial" w:hAnsi="Arial" w:cs="Arial"/>
+          <w:b/>
+          <w:bCs/>
+          <w:color w:val="000000"/>
+          <w:sz w:val="32"/>
+          <w:szCs w:val="32"/>
+        </w:rPr>
+      </w:pPr>
+    </w:p>
+    <w:p>
+      <w:pPr>
+        <w:spacing w:after="240"/>
+        <w:rPr>
+          <w:rFonts w:ascii="Arial" w:hAnsi="Arial" w:cs="Arial"/>
+          <w:b/>
+          <w:bCs/>
+          <w:color w:val="000000"/>
+          <w:sz w:val="32"/>
+          <w:szCs w:val="32"/>
+        </w:rPr>
+      </w:pPr>
+    </w:p>
+    <w:p>
+      <w:pPr>
+        <w:spacing w:after="240"/>
+        <w:rPr>
+          <w:rFonts w:ascii="Arial" w:hAnsi="Arial" w:cs="Arial"/>
+          <w:b/>
+          <w:bCs/>
+          <w:color w:val="000000"/>
+          <w:sz w:val="32"/>
+          <w:szCs w:val="32"/>
+        </w:rPr>
+      </w:pPr>
+    </w:p>
+    <w:p>
+      <w:pPr>
+        <w:spacing w:after="240"/>
+        <w:rPr>
+          <w:rFonts w:ascii="Arial" w:hAnsi="Arial" w:cs="Arial"/>
+          <w:b/>
+          <w:bCs/>
+          <w:color w:val="000000"/>
+          <w:sz w:val="32"/>
+          <w:szCs w:val="32"/>
+        </w:rPr>
+      </w:pPr>
+    </w:p>
+    <w:p>
+      <w:pPr>
+        <w:spacing w:after="240"/>
+        <w:rPr>
+          <w:rFonts w:ascii="Arial" w:hAnsi="Arial" w:cs="Arial"/>
+          <w:b/>
+          <w:bCs/>
+          <w:color w:val="000000"/>
+          <w:sz w:val="32"/>
+          <w:szCs w:val="32"/>
+        </w:rPr>
+      </w:pPr>
+    </w:p>
+    <w:p>
+      <w:pPr>
+        <w:spacing w:after="240"/>
+      </w:pPr>
+      <w:r>
+        <w:lastRenderedPageBreak/>
         <w:br/>
       </w:r>
-    </w:p>
-    <w:p>
-      <w:pPr>
-        <w:spacing w:after="240"/>
-      </w:pPr>
-      <w:r>
-        <w:t>The hardest part of this project was to perfect the curvature of the bullets as their speed vectors changed. After a lot of googling for math help, we came up with a few formulas that calculate initial speed in x and y vectors according to the angle of the turret, and calculate the change in those vectors due to ‘gravity’.</w:t>
-      </w:r>
-    </w:p>
-    <w:p>
-      <w:pPr>
-        <w:spacing w:after="240"/>
-      </w:pPr>
-      <w:r>
-        <w:t>Logic for initial bullet velocity vectors:</w:t>
-      </w:r>
-    </w:p>
-    <w:p>
-      <w:pPr>
-        <w:spacing w:after="240"/>
-      </w:pPr>
+      <w:bookmarkStart w:id="5" w:name="_Toc462796955"/>
+      <w:r>
+        <w:rPr>
+          <w:rFonts w:ascii="Arial" w:hAnsi="Arial" w:cs="Arial"/>
+          <w:b/>
+          <w:bCs/>
+          <w:color w:val="000000"/>
+          <w:sz w:val="32"/>
+          <w:szCs w:val="32"/>
+        </w:rPr>
+        <w:t>Part 3: Canvas</w:t>
+      </w:r>
+      <w:bookmarkEnd w:id="5"/>
+    </w:p>
+    <w:p>
+      <w:r>
+        <w:t>With the line crawler we made in one of our labs, the potential for games became clear.</w:t>
+      </w:r>
+      <w:r>
+        <w:t xml:space="preserve"> Instead of drawing a line, we investigated the draw image function, and made a bunch of simple images with Microsoft Paint. </w:t>
+      </w:r>
+      <w:r>
+        <w:t xml:space="preserve">Once the images were on the screen, we made a ‘update’ function manipulate the x and y coordinates of the image as well as handle the more complicated maneuver of rotating the image to simulate gravity. Every iteration of the loop, the screen </w:t>
+      </w:r>
+      <w:proofErr w:type="gramStart"/>
+      <w:r>
+        <w:t>is cleared</w:t>
+      </w:r>
+      <w:proofErr w:type="gramEnd"/>
+      <w:r>
+        <w:t xml:space="preserve"> and the objects are redrawn with their new coordinates.</w:t>
+      </w:r>
+    </w:p>
+    <w:p>
+      <w:r>
+        <w:t>Code to manipulate the player object and its attributes:</w:t>
+      </w:r>
+    </w:p>
+    <w:p>
       <w:r>
         <w:rPr>
           <w:noProof/>
         </w:rPr>
         <w:drawing>
-          <wp:inline distT="0" distB="0" distL="0" distR="0" wp14:anchorId="6222F860" wp14:editId="0C26BD02">
-            <wp:extent cx="6138900" cy="3133725"/>
+          <wp:inline distT="0" distB="0" distL="0" distR="0" wp14:anchorId="24A68D5C" wp14:editId="540DF377">
+            <wp:extent cx="5562600" cy="4381500"/>
             <wp:effectExtent l="0" t="0" r="0" b="0"/>
-            <wp:docPr id="4" name="Picture 4"/>
+            <wp:docPr id="2" name="Picture 2"/>
             <wp:cNvGraphicFramePr>
               <a:graphicFrameLocks xmlns:a="http://schemas.openxmlformats.org/drawingml/2006/main" noChangeAspect="1"/>
             </wp:cNvGraphicFramePr>
@@ -2399,7 +2455,7 @@
                   <pic:spPr>
                     <a:xfrm>
                       <a:off x="0" y="0"/>
-                      <a:ext cx="6141542" cy="3135074"/>
+                      <a:ext cx="5562600" cy="4381500"/>
                     </a:xfrm>
                     <a:prstGeom prst="rect">
                       <a:avLst/>
@@ -2412,21 +2468,66 @@
         </w:drawing>
       </w:r>
     </w:p>
-    <w:p>
-      <w:pPr>
-        <w:spacing w:after="240"/>
-      </w:pPr>
+    <w:p/>
+    <w:p>
+      <w:pPr>
+        <w:spacing w:after="240"/>
+      </w:pPr>
+      <w:r>
+        <w:t xml:space="preserve">The most complicated part of canvas manipulation was drawing images at an angle. This was necessary to have a </w:t>
+      </w:r>
+      <w:r>
+        <w:t>rotatable</w:t>
+      </w:r>
+      <w:r>
+        <w:t xml:space="preserve"> cannon, as well as bullets that follow a curvature path similar to that caused by gravity. The way we learned to do this was by translating the canvas context to the origin of what we planned on manipulating, then rotating the canvas. Once the canvas is </w:t>
+      </w:r>
+      <w:proofErr w:type="gramStart"/>
+      <w:r>
+        <w:t>rotated</w:t>
+      </w:r>
+      <w:proofErr w:type="gramEnd"/>
+      <w:r>
+        <w:t xml:space="preserve"> the image can be drawn normally. However, since the image </w:t>
+      </w:r>
+      <w:proofErr w:type="gramStart"/>
+      <w:r>
+        <w:t>was drawn</w:t>
+      </w:r>
+      <w:proofErr w:type="gramEnd"/>
+      <w:r>
+        <w:t xml:space="preserve"> on a rotated canvas it appears to be at an angle on the regular canvas. The </w:t>
+      </w:r>
+      <w:proofErr w:type="gramStart"/>
+      <w:r>
+        <w:t>save(</w:t>
+      </w:r>
+      <w:proofErr w:type="gramEnd"/>
+      <w:r>
+        <w:t xml:space="preserve">) and restore() methods were very useful in grabbing a snapshot of the original </w:t>
+      </w:r>
       <w:r>
         <w:lastRenderedPageBreak/>
-        <w:t xml:space="preserve">Logic for bullet velocity vectors </w:t>
+        <w:t>canvas state and restoring it. This is how we made sure that only the objects th</w:t>
+      </w:r>
+      <w:r>
+        <w:t xml:space="preserve">at needed to </w:t>
       </w:r>
       <w:proofErr w:type="gramStart"/>
       <w:r>
-        <w:t>being affected</w:t>
+        <w:t>be rotated</w:t>
       </w:r>
       <w:proofErr w:type="gramEnd"/>
       <w:r>
-        <w:t xml:space="preserve"> by ‘gravity’:</w:t>
+        <w:t xml:space="preserve"> did so.</w:t>
+      </w:r>
+    </w:p>
+    <w:p>
+      <w:pPr>
+        <w:spacing w:after="240"/>
+      </w:pPr>
+      <w:r>
+        <w:t>Code to handle drawing the turret at a specific angle:</w:t>
       </w:r>
     </w:p>
     <w:p>
@@ -2438,10 +2539,10 @@
           <w:noProof/>
         </w:rPr>
         <w:drawing>
-          <wp:inline distT="0" distB="0" distL="0" distR="0" wp14:anchorId="4012493B" wp14:editId="6CFDE9F0">
-            <wp:extent cx="3638550" cy="1809750"/>
+          <wp:inline distT="0" distB="0" distL="0" distR="0" wp14:anchorId="63DB49A7" wp14:editId="7DEDBC68">
+            <wp:extent cx="5943600" cy="3473450"/>
             <wp:effectExtent l="0" t="0" r="0" b="0"/>
-            <wp:docPr id="5" name="Picture 5"/>
+            <wp:docPr id="3" name="Picture 3"/>
             <wp:cNvGraphicFramePr>
               <a:graphicFrameLocks xmlns:a="http://schemas.openxmlformats.org/drawingml/2006/main" noChangeAspect="1"/>
             </wp:cNvGraphicFramePr>
@@ -2461,6 +2562,182 @@
                   <pic:spPr>
                     <a:xfrm>
                       <a:off x="0" y="0"/>
+                      <a:ext cx="5943600" cy="3473450"/>
+                    </a:xfrm>
+                    <a:prstGeom prst="rect">
+                      <a:avLst/>
+                    </a:prstGeom>
+                  </pic:spPr>
+                </pic:pic>
+              </a:graphicData>
+            </a:graphic>
+          </wp:inline>
+        </w:drawing>
+      </w:r>
+      <w:r>
+        <w:br/>
+      </w:r>
+    </w:p>
+    <w:p>
+      <w:pPr>
+        <w:spacing w:after="240"/>
+      </w:pPr>
+    </w:p>
+    <w:p>
+      <w:pPr>
+        <w:spacing w:after="240"/>
+      </w:pPr>
+    </w:p>
+    <w:p>
+      <w:pPr>
+        <w:spacing w:after="240"/>
+      </w:pPr>
+    </w:p>
+    <w:p>
+      <w:pPr>
+        <w:spacing w:after="240"/>
+      </w:pPr>
+    </w:p>
+    <w:p>
+      <w:pPr>
+        <w:spacing w:after="240"/>
+      </w:pPr>
+    </w:p>
+    <w:p>
+      <w:pPr>
+        <w:spacing w:after="240"/>
+      </w:pPr>
+    </w:p>
+    <w:p>
+      <w:pPr>
+        <w:spacing w:after="240"/>
+      </w:pPr>
+    </w:p>
+    <w:p>
+      <w:pPr>
+        <w:spacing w:after="240"/>
+      </w:pPr>
+    </w:p>
+    <w:p>
+      <w:pPr>
+        <w:spacing w:after="240"/>
+      </w:pPr>
+    </w:p>
+    <w:p>
+      <w:pPr>
+        <w:spacing w:after="240"/>
+      </w:pPr>
+    </w:p>
+    <w:p>
+      <w:pPr>
+        <w:spacing w:after="240"/>
+      </w:pPr>
+      <w:r>
+        <w:lastRenderedPageBreak/>
+        <w:t>The hardest part of this project was to perfect the curvature of the bullets as their speed vectors changed. After a lot of googling for math help, we came up with a few formulas that calculate initial speed in x and y vectors according to the angle of the turret, and calculate the change in those vectors due to ‘gravity’.</w:t>
+      </w:r>
+    </w:p>
+    <w:p>
+      <w:pPr>
+        <w:spacing w:after="240"/>
+      </w:pPr>
+      <w:r>
+        <w:t>Logic for initial bullet velocity vectors:</w:t>
+      </w:r>
+    </w:p>
+    <w:p>
+      <w:pPr>
+        <w:spacing w:after="240"/>
+      </w:pPr>
+      <w:r>
+        <w:rPr>
+          <w:noProof/>
+        </w:rPr>
+        <w:drawing>
+          <wp:inline distT="0" distB="0" distL="0" distR="0" wp14:anchorId="6222F860" wp14:editId="0C26BD02">
+            <wp:extent cx="6138900" cy="3133725"/>
+            <wp:effectExtent l="0" t="0" r="0" b="0"/>
+            <wp:docPr id="4" name="Picture 4"/>
+            <wp:cNvGraphicFramePr>
+              <a:graphicFrameLocks xmlns:a="http://schemas.openxmlformats.org/drawingml/2006/main" noChangeAspect="1"/>
+            </wp:cNvGraphicFramePr>
+            <a:graphic xmlns:a="http://schemas.openxmlformats.org/drawingml/2006/main">
+              <a:graphicData uri="http://schemas.openxmlformats.org/drawingml/2006/picture">
+                <pic:pic xmlns:pic="http://schemas.openxmlformats.org/drawingml/2006/picture">
+                  <pic:nvPicPr>
+                    <pic:cNvPr id="1" name=""/>
+                    <pic:cNvPicPr/>
+                  </pic:nvPicPr>
+                  <pic:blipFill>
+                    <a:blip r:embed="rId11"/>
+                    <a:stretch>
+                      <a:fillRect/>
+                    </a:stretch>
+                  </pic:blipFill>
+                  <pic:spPr>
+                    <a:xfrm>
+                      <a:off x="0" y="0"/>
+                      <a:ext cx="6141542" cy="3135074"/>
+                    </a:xfrm>
+                    <a:prstGeom prst="rect">
+                      <a:avLst/>
+                    </a:prstGeom>
+                  </pic:spPr>
+                </pic:pic>
+              </a:graphicData>
+            </a:graphic>
+          </wp:inline>
+        </w:drawing>
+      </w:r>
+    </w:p>
+    <w:p>
+      <w:pPr>
+        <w:spacing w:after="240"/>
+      </w:pPr>
+      <w:r>
+        <w:t xml:space="preserve">Logic for bullet velocity vectors </w:t>
+      </w:r>
+      <w:proofErr w:type="gramStart"/>
+      <w:r>
+        <w:t>being affected</w:t>
+      </w:r>
+      <w:proofErr w:type="gramEnd"/>
+      <w:r>
+        <w:t xml:space="preserve"> by ‘gravity’:</w:t>
+      </w:r>
+    </w:p>
+    <w:p>
+      <w:pPr>
+        <w:spacing w:after="240"/>
+      </w:pPr>
+      <w:r>
+        <w:rPr>
+          <w:noProof/>
+        </w:rPr>
+        <w:drawing>
+          <wp:inline distT="0" distB="0" distL="0" distR="0" wp14:anchorId="4012493B" wp14:editId="6CFDE9F0">
+            <wp:extent cx="3638550" cy="1809750"/>
+            <wp:effectExtent l="0" t="0" r="0" b="0"/>
+            <wp:docPr id="5" name="Picture 5"/>
+            <wp:cNvGraphicFramePr>
+              <a:graphicFrameLocks xmlns:a="http://schemas.openxmlformats.org/drawingml/2006/main" noChangeAspect="1"/>
+            </wp:cNvGraphicFramePr>
+            <a:graphic xmlns:a="http://schemas.openxmlformats.org/drawingml/2006/main">
+              <a:graphicData uri="http://schemas.openxmlformats.org/drawingml/2006/picture">
+                <pic:pic xmlns:pic="http://schemas.openxmlformats.org/drawingml/2006/picture">
+                  <pic:nvPicPr>
+                    <pic:cNvPr id="1" name=""/>
+                    <pic:cNvPicPr/>
+                  </pic:nvPicPr>
+                  <pic:blipFill>
+                    <a:blip r:embed="rId12"/>
+                    <a:stretch>
+                      <a:fillRect/>
+                    </a:stretch>
+                  </pic:blipFill>
+                  <pic:spPr>
+                    <a:xfrm>
+                      <a:off x="0" y="0"/>
                       <a:ext cx="3638550" cy="1809750"/>
                     </a:xfrm>
                     <a:prstGeom prst="rect">
@@ -2484,7 +2761,7 @@
         <w:pStyle w:val="Heading1"/>
         <w:spacing w:before="480" w:after="120"/>
       </w:pPr>
-      <w:bookmarkStart w:id="5" w:name="_Toc462796956"/>
+      <w:bookmarkStart w:id="6" w:name="_Toc462796956"/>
       <w:r>
         <w:rPr>
           <w:rFonts w:ascii="Arial" w:hAnsi="Arial" w:cs="Arial"/>
@@ -2492,9 +2769,10 @@
           <w:sz w:val="46"/>
           <w:szCs w:val="46"/>
         </w:rPr>
+        <w:lastRenderedPageBreak/>
         <w:t>Bloom’s Taxonomy</w:t>
       </w:r>
-      <w:bookmarkEnd w:id="5"/>
+      <w:bookmarkEnd w:id="6"/>
     </w:p>
     <w:p>
       <w:pPr>
@@ -2505,7 +2783,7 @@
           <w:sz w:val="32"/>
         </w:rPr>
       </w:pPr>
-      <w:bookmarkStart w:id="6" w:name="_Toc462796957"/>
+      <w:bookmarkStart w:id="7" w:name="_Toc462796957"/>
       <w:r>
         <w:rPr>
           <w:rFonts w:ascii="Arial" w:hAnsi="Arial" w:cs="Arial"/>
@@ -2514,7 +2792,7 @@
         </w:rPr>
         <w:t>Analysis</w:t>
       </w:r>
-      <w:bookmarkEnd w:id="6"/>
+      <w:bookmarkEnd w:id="7"/>
     </w:p>
     <w:p>
       <w:pPr>
@@ -2564,7 +2842,7 @@
           <w:sz w:val="32"/>
         </w:rPr>
       </w:pPr>
-      <w:bookmarkStart w:id="7" w:name="_Toc462796958"/>
+      <w:bookmarkStart w:id="8" w:name="_Toc462796958"/>
       <w:r>
         <w:rPr>
           <w:rFonts w:ascii="Arial" w:hAnsi="Arial" w:cs="Arial"/>
@@ -2573,7 +2851,7 @@
         </w:rPr>
         <w:t>Evaluation</w:t>
       </w:r>
-      <w:bookmarkEnd w:id="7"/>
+      <w:bookmarkEnd w:id="8"/>
     </w:p>
     <w:p>
       <w:pPr>
@@ -2601,8 +2879,6 @@
         </w:rPr>
         <w:t xml:space="preserve"> on each iteration.</w:t>
       </w:r>
-      <w:bookmarkStart w:id="8" w:name="_GoBack"/>
-      <w:bookmarkEnd w:id="8"/>
     </w:p>
     <w:p>
       <w:pPr>
@@ -2804,7 +3080,6 @@
         <w:rPr>
           <w:rFonts w:ascii="Arial" w:hAnsi="Arial" w:cs="Arial"/>
         </w:rPr>
-        <w:lastRenderedPageBreak/>
         <w:t>Calculate object collision based on x, y, and size variables</w:t>
       </w:r>
     </w:p>
@@ -3397,6 +3672,7 @@
   <w:style w:type="character" w:default="1" w:styleId="DefaultParagraphFont">
     <w:name w:val="Default Paragraph Font"/>
     <w:uiPriority w:val="1"/>
+    <w:semiHidden/>
     <w:unhideWhenUsed/>
   </w:style>
   <w:style w:type="table" w:default="1" w:styleId="TableNormal">
@@ -3790,7 +4066,7 @@
 </file>
 
 <file path=customXml/itemProps1.xml><?xml version="1.0" encoding="utf-8"?>
-<ds:datastoreItem xmlns:ds="http://schemas.openxmlformats.org/officeDocument/2006/customXml" ds:itemID="{B4845098-67E2-4D9E-A304-3507074A1C73}">
+<ds:datastoreItem xmlns:ds="http://schemas.openxmlformats.org/officeDocument/2006/customXml" ds:itemID="{85D789DC-51B0-4C38-A61F-02B9B026F8DA}">
   <ds:schemaRefs>
     <ds:schemaRef ds:uri="http://schemas.openxmlformats.org/officeDocument/2006/bibliography"/>
   </ds:schemaRefs>

</xml_diff>